<commit_message>
Modified section 2 of AN0008 and added section on step-by-step debugging
</commit_message>
<xml_diff>
--- a/AN0008.docx
+++ b/AN0008.docx
@@ -221,8 +221,6 @@
           <w:lang w:val="en-US" w:eastAsia="zh-CN"/>
         </w:rPr>
       </w:pPr>
-      <w:bookmarkStart w:id="0" w:name="_GoBack"/>
-      <w:bookmarkEnd w:id="0"/>
     </w:p>
     <w:p>
       <w:pPr>
@@ -548,6 +546,7 @@
         <w:pageBreakBefore w:val="0"/>
         <w:widowControl w:val="0"/>
         <w:numPr>
+          <w:ilvl w:val="0"/>
           <w:numId w:val="0"/>
         </w:numPr>
         <w:kinsoku/>
@@ -581,6 +580,7 @@
         <w:pageBreakBefore w:val="0"/>
         <w:widowControl w:val="0"/>
         <w:numPr>
+          <w:ilvl w:val="0"/>
           <w:numId w:val="0"/>
         </w:numPr>
         <w:kinsoku/>
@@ -613,6 +613,7 @@
         <w:pageBreakBefore w:val="0"/>
         <w:widowControl w:val="0"/>
         <w:numPr>
+          <w:ilvl w:val="0"/>
           <w:numId w:val="0"/>
         </w:numPr>
         <w:kinsoku/>
@@ -712,6 +713,7 @@
         <w:pageBreakBefore w:val="0"/>
         <w:widowControl w:val="0"/>
         <w:numPr>
+          <w:ilvl w:val="0"/>
           <w:numId w:val="0"/>
         </w:numPr>
         <w:kinsoku/>
@@ -814,6 +816,7 @@
         <w:pageBreakBefore w:val="0"/>
         <w:widowControl w:val="0"/>
         <w:numPr>
+          <w:ilvl w:val="0"/>
           <w:numId w:val="0"/>
         </w:numPr>
         <w:kinsoku/>
@@ -878,6 +881,7 @@
         <w:pageBreakBefore w:val="0"/>
         <w:widowControl w:val="0"/>
         <w:numPr>
+          <w:ilvl w:val="0"/>
           <w:numId w:val="0"/>
         </w:numPr>
         <w:kinsoku/>
@@ -980,6 +984,7 @@
         <w:pageBreakBefore w:val="0"/>
         <w:widowControl w:val="0"/>
         <w:numPr>
+          <w:ilvl w:val="0"/>
           <w:numId w:val="0"/>
         </w:numPr>
         <w:kinsoku/>
@@ -1044,6 +1049,7 @@
         <w:pageBreakBefore w:val="0"/>
         <w:widowControl w:val="0"/>
         <w:numPr>
+          <w:ilvl w:val="0"/>
           <w:numId w:val="0"/>
         </w:numPr>
         <w:kinsoku/>
@@ -1205,6 +1211,7 @@
         <w:pageBreakBefore w:val="0"/>
         <w:widowControl w:val="0"/>
         <w:numPr>
+          <w:ilvl w:val="0"/>
           <w:numId w:val="0"/>
         </w:numPr>
         <w:kinsoku/>
@@ -1408,6 +1415,7 @@
         <w:pageBreakBefore w:val="0"/>
         <w:widowControl w:val="0"/>
         <w:numPr>
+          <w:ilvl w:val="0"/>
           <w:numId w:val="0"/>
         </w:numPr>
         <w:kinsoku/>
@@ -1510,6 +1518,7 @@
         <w:pageBreakBefore w:val="0"/>
         <w:widowControl w:val="0"/>
         <w:numPr>
+          <w:ilvl w:val="0"/>
           <w:numId w:val="0"/>
         </w:numPr>
         <w:kinsoku/>
@@ -1744,6 +1753,7 @@
         <w:pageBreakBefore w:val="0"/>
         <w:widowControl w:val="0"/>
         <w:numPr>
+          <w:ilvl w:val="0"/>
           <w:numId w:val="0"/>
         </w:numPr>
         <w:kinsoku/>
@@ -1803,6 +1813,7 @@
         <w:pageBreakBefore w:val="0"/>
         <w:widowControl w:val="0"/>
         <w:numPr>
+          <w:ilvl w:val="0"/>
           <w:numId w:val="0"/>
         </w:numPr>
         <w:kinsoku/>
@@ -1925,31 +1936,68 @@
         <w:ind w:firstLine="420" w:firstLineChars="200"/>
         <w:textAlignment w:val="auto"/>
         <w:rPr>
+          <w:rFonts w:hint="eastAsia" w:ascii="Times New Roman" w:hAnsi="Times New Roman" w:cs="Times New Roman"/>
+          <w:lang w:val="en-US" w:eastAsia="zh-CN"/>
+        </w:rPr>
+      </w:pPr>
+      <w:r>
+        <w:rPr>
           <w:rFonts w:hint="default" w:ascii="Times New Roman" w:hAnsi="Times New Roman" w:cs="Times New Roman"/>
           <w:lang w:val="en-US" w:eastAsia="zh-CN"/>
         </w:rPr>
-      </w:pPr>
-      <w:r>
+        <w:t>TSMaster提供</w:t>
+      </w:r>
+      <w:r>
+        <w:rPr>
+          <w:rFonts w:hint="eastAsia" w:ascii="Times New Roman" w:hAnsi="Times New Roman" w:cs="Times New Roman"/>
+          <w:lang w:val="en-US" w:eastAsia="zh-CN"/>
+        </w:rPr>
+        <w:t>小程序模式，等同于C\C++开发动态库（DLL），与C\C++DLL相比的好处为，可以直接拖入到TSMaster中使用其中函数。并且TSMaster目前提供两种方式来生成小程序库:</w:t>
+      </w:r>
+    </w:p>
+    <w:p>
+      <w:pPr>
+        <w:keepNext w:val="0"/>
+        <w:keepLines w:val="0"/>
+        <w:pageBreakBefore w:val="0"/>
+        <w:widowControl w:val="0"/>
+        <w:numPr>
+          <w:ilvl w:val="0"/>
+          <w:numId w:val="6"/>
+        </w:numPr>
+        <w:kinsoku/>
+        <w:wordWrap/>
+        <w:overflowPunct/>
+        <w:topLinePunct w:val="0"/>
+        <w:autoSpaceDE/>
+        <w:autoSpaceDN/>
+        <w:bidi w:val="0"/>
+        <w:adjustRightInd/>
+        <w:snapToGrid/>
+        <w:ind w:firstLine="420" w:firstLineChars="200"/>
+        <w:textAlignment w:val="auto"/>
         <w:rPr>
           <w:rFonts w:hint="default" w:ascii="Times New Roman" w:hAnsi="Times New Roman" w:cs="Times New Roman"/>
           <w:lang w:val="en-US" w:eastAsia="zh-CN"/>
         </w:rPr>
-        <w:t>TSMaster提供VC++工程，生成对应的DLL直接可以被TSMaster使用，VC++的工程路径为：TSMaster\Data\SDK\Mini Program SDK\VC++</w:t>
-      </w:r>
+      </w:pPr>
       <w:r>
         <w:rPr>
           <w:rFonts w:hint="eastAsia" w:ascii="Times New Roman" w:hAnsi="Times New Roman" w:cs="Times New Roman"/>
           <w:lang w:val="en-US" w:eastAsia="zh-CN"/>
         </w:rPr>
-        <w:t>。因此在调用外部DLL时，也可通过该工程将DLL封装一层给到TSMaster使用。</w:t>
-      </w:r>
-    </w:p>
-    <w:p>
-      <w:pPr>
-        <w:keepNext w:val="0"/>
-        <w:keepLines w:val="0"/>
-        <w:pageBreakBefore w:val="0"/>
-        <w:widowControl w:val="0"/>
+        <w:t>直接在TSMaster C小程序中，创建自定义函数，在属性页面勾选本程序是小程序库，编译后，自定义函数即可被其他小程序调用。如下图所示：</w:t>
+      </w:r>
+    </w:p>
+    <w:p>
+      <w:pPr>
+        <w:keepNext w:val="0"/>
+        <w:keepLines w:val="0"/>
+        <w:pageBreakBefore w:val="0"/>
+        <w:widowControl w:val="0"/>
+        <w:numPr>
+          <w:numId w:val="0"/>
+        </w:numPr>
         <w:kinsoku/>
         <w:wordWrap/>
         <w:overflowPunct/>
@@ -1968,9 +2016,9 @@
       <w:r>
         <w:drawing>
           <wp:inline distT="0" distB="0" distL="114300" distR="114300">
-            <wp:extent cx="5262880" cy="1659255"/>
-            <wp:effectExtent l="0" t="0" r="13970" b="17145"/>
-            <wp:docPr id="12" name="图片 12"/>
+            <wp:extent cx="5265420" cy="2038350"/>
+            <wp:effectExtent l="0" t="0" r="11430" b="0"/>
+            <wp:docPr id="9" name="图片 1"/>
             <wp:cNvGraphicFramePr>
               <a:graphicFrameLocks xmlns:a="http://schemas.openxmlformats.org/drawingml/2006/main" noChangeAspect="1"/>
             </wp:cNvGraphicFramePr>
@@ -1978,7 +2026,7 @@
               <a:graphicData uri="http://schemas.openxmlformats.org/drawingml/2006/picture">
                 <pic:pic xmlns:pic="http://schemas.openxmlformats.org/drawingml/2006/picture">
                   <pic:nvPicPr>
-                    <pic:cNvPr id="12" name="图片 12"/>
+                    <pic:cNvPr id="9" name="图片 1"/>
                     <pic:cNvPicPr>
                       <a:picLocks noChangeAspect="1"/>
                     </pic:cNvPicPr>
@@ -1992,7 +2040,7 @@
                   <pic:spPr>
                     <a:xfrm>
                       <a:off x="0" y="0"/>
-                      <a:ext cx="5262880" cy="1659255"/>
+                      <a:ext cx="5265420" cy="2038350"/>
                     </a:xfrm>
                     <a:prstGeom prst="rect">
                       <a:avLst/>
@@ -2001,6 +2049,133 @@
                     <a:ln>
                       <a:noFill/>
                     </a:ln>
+                  </pic:spPr>
+                </pic:pic>
+              </a:graphicData>
+            </a:graphic>
+          </wp:inline>
+        </w:drawing>
+      </w:r>
+    </w:p>
+    <w:p>
+      <w:pPr>
+        <w:keepNext w:val="0"/>
+        <w:keepLines w:val="0"/>
+        <w:pageBreakBefore w:val="0"/>
+        <w:widowControl w:val="0"/>
+        <w:numPr>
+          <w:ilvl w:val="0"/>
+          <w:numId w:val="6"/>
+        </w:numPr>
+        <w:kinsoku/>
+        <w:wordWrap/>
+        <w:overflowPunct/>
+        <w:topLinePunct w:val="0"/>
+        <w:autoSpaceDE/>
+        <w:autoSpaceDN/>
+        <w:bidi w:val="0"/>
+        <w:adjustRightInd/>
+        <w:snapToGrid/>
+        <w:ind w:firstLine="420" w:firstLineChars="200"/>
+        <w:textAlignment w:val="auto"/>
+        <w:rPr>
+          <w:rFonts w:hint="default" w:ascii="Times New Roman" w:hAnsi="Times New Roman" w:cs="Times New Roman"/>
+          <w:lang w:val="en-US" w:eastAsia="zh-CN"/>
+        </w:rPr>
+      </w:pPr>
+      <w:r>
+        <w:rPr>
+          <w:rFonts w:hint="eastAsia" w:ascii="Times New Roman" w:hAnsi="Times New Roman" w:cs="Times New Roman"/>
+          <w:lang w:val="en-US" w:eastAsia="zh-CN"/>
+        </w:rPr>
+        <w:t>将TSMaster C小程序工程导出成为VS工程，然后按照后续内容进行编写即可，导出成VS工程如下图所示：</w:t>
+      </w:r>
+    </w:p>
+    <w:p>
+      <w:pPr>
+        <w:keepNext w:val="0"/>
+        <w:keepLines w:val="0"/>
+        <w:pageBreakBefore w:val="0"/>
+        <w:widowControl w:val="0"/>
+        <w:numPr>
+          <w:numId w:val="0"/>
+        </w:numPr>
+        <w:kinsoku/>
+        <w:wordWrap/>
+        <w:overflowPunct/>
+        <w:topLinePunct w:val="0"/>
+        <w:autoSpaceDE/>
+        <w:autoSpaceDN/>
+        <w:bidi w:val="0"/>
+        <w:adjustRightInd/>
+        <w:snapToGrid/>
+        <w:textAlignment w:val="auto"/>
+        <w:rPr>
+          <w:rFonts w:hint="default" w:ascii="Times New Roman" w:hAnsi="Times New Roman" w:cs="Times New Roman"/>
+          <w:lang w:val="en-US" w:eastAsia="zh-CN"/>
+        </w:rPr>
+      </w:pPr>
+    </w:p>
+    <w:p>
+      <w:pPr>
+        <w:keepNext w:val="0"/>
+        <w:keepLines w:val="0"/>
+        <w:pageBreakBefore w:val="0"/>
+        <w:widowControl w:val="0"/>
+        <w:numPr>
+          <w:numId w:val="0"/>
+        </w:numPr>
+        <w:kinsoku/>
+        <w:wordWrap/>
+        <w:overflowPunct/>
+        <w:topLinePunct w:val="0"/>
+        <w:autoSpaceDE/>
+        <w:autoSpaceDN/>
+        <w:bidi w:val="0"/>
+        <w:adjustRightInd/>
+        <w:snapToGrid/>
+        <w:textAlignment w:val="auto"/>
+        <w:rPr>
+          <w:rFonts w:hint="default" w:ascii="Times New Roman" w:hAnsi="Times New Roman" w:cs="Times New Roman"/>
+          <w:lang w:val="en-US" w:eastAsia="zh-CN"/>
+        </w:rPr>
+      </w:pPr>
+      <w:r>
+        <w:rPr>
+          <w:rFonts w:hint="default" w:ascii="Times New Roman" w:hAnsi="Times New Roman" w:cs="Times New Roman"/>
+          <w:lang w:val="en-US" w:eastAsia="zh-CN"/>
+        </w:rPr>
+        <w:drawing>
+          <wp:inline distT="0" distB="0" distL="114300" distR="114300">
+            <wp:extent cx="5264785" cy="2156460"/>
+            <wp:effectExtent l="0" t="0" r="12065" b="15240"/>
+            <wp:docPr id="12" name="图片 12" descr="1711510814057"/>
+            <wp:cNvGraphicFramePr>
+              <a:graphicFrameLocks xmlns:a="http://schemas.openxmlformats.org/drawingml/2006/main" noChangeAspect="1"/>
+            </wp:cNvGraphicFramePr>
+            <a:graphic xmlns:a="http://schemas.openxmlformats.org/drawingml/2006/main">
+              <a:graphicData uri="http://schemas.openxmlformats.org/drawingml/2006/picture">
+                <pic:pic xmlns:pic="http://schemas.openxmlformats.org/drawingml/2006/picture">
+                  <pic:nvPicPr>
+                    <pic:cNvPr id="12" name="图片 12" descr="1711510814057"/>
+                    <pic:cNvPicPr>
+                      <a:picLocks noChangeAspect="1"/>
+                    </pic:cNvPicPr>
+                  </pic:nvPicPr>
+                  <pic:blipFill>
+                    <a:blip r:embed="rId17"/>
+                    <a:stretch>
+                      <a:fillRect/>
+                    </a:stretch>
+                  </pic:blipFill>
+                  <pic:spPr>
+                    <a:xfrm>
+                      <a:off x="0" y="0"/>
+                      <a:ext cx="5264785" cy="2156460"/>
+                    </a:xfrm>
+                    <a:prstGeom prst="rect">
+                      <a:avLst/>
+                    </a:prstGeom>
                   </pic:spPr>
                 </pic:pic>
               </a:graphicData>
@@ -2062,7 +2237,7 @@
                     </pic:cNvPicPr>
                   </pic:nvPicPr>
                   <pic:blipFill>
-                    <a:blip r:embed="rId17"/>
+                    <a:blip r:embed="rId18"/>
                     <a:stretch>
                       <a:fillRect/>
                     </a:stretch>
@@ -2167,6 +2342,14 @@
         </w:rPr>
         <w:t>MPLibCode. cpp：函数编写文件，当然也可以新建一个cpp文件来编写，只需要引用对应头文件即可；</w:t>
       </w:r>
+      <w:r>
+        <w:rPr>
+          <w:rFonts w:hint="eastAsia" w:ascii="Times New Roman" w:hAnsi="Times New Roman" w:cs="Times New Roman"/>
+          <w:color w:val="FF0000"/>
+          <w:lang w:val="en-US" w:eastAsia="zh-CN"/>
+        </w:rPr>
+        <w:t>（该cpp文件命名是根据小程序导出时自动生成）</w:t>
+      </w:r>
     </w:p>
     <w:p>
       <w:pPr>
@@ -2187,6 +2370,7 @@
         <w:textAlignment w:val="auto"/>
         <w:rPr>
           <w:rFonts w:hint="eastAsia" w:ascii="Times New Roman" w:hAnsi="Times New Roman" w:cs="Times New Roman"/>
+          <w:color w:val="FF0000"/>
           <w:lang w:val="en-US" w:eastAsia="zh-CN"/>
         </w:rPr>
       </w:pPr>
@@ -2196,6 +2380,14 @@
           <w:lang w:val="en-US" w:eastAsia="zh-CN"/>
         </w:rPr>
         <w:t>MPLibCodeExtern,cpp：函数导出到TSMaster中使用的主要文件，会将函数指针传到TSMaster中使用；</w:t>
+      </w:r>
+      <w:r>
+        <w:rPr>
+          <w:rFonts w:hint="eastAsia" w:ascii="Times New Roman" w:hAnsi="Times New Roman" w:cs="Times New Roman"/>
+          <w:color w:val="FF0000"/>
+          <w:lang w:val="en-US" w:eastAsia="zh-CN"/>
+        </w:rPr>
+        <w:t>（该cpp文件命名是根据小程序导出时自动生成）</w:t>
       </w:r>
     </w:p>
     <w:p>
@@ -2334,7 +2526,7 @@
                     </pic:cNvPicPr>
                   </pic:nvPicPr>
                   <pic:blipFill>
-                    <a:blip r:embed="rId18"/>
+                    <a:blip r:embed="rId19"/>
                     <a:stretch>
                       <a:fillRect/>
                     </a:stretch>
@@ -2451,7 +2643,7 @@
                     </pic:cNvPicPr>
                   </pic:nvPicPr>
                   <pic:blipFill>
-                    <a:blip r:embed="rId19"/>
+                    <a:blip r:embed="rId20"/>
                     <a:stretch>
                       <a:fillRect/>
                     </a:stretch>
@@ -2617,7 +2809,7 @@
                     </pic:cNvPicPr>
                   </pic:nvPicPr>
                   <pic:blipFill>
-                    <a:blip r:embed="rId20"/>
+                    <a:blip r:embed="rId21"/>
                     <a:stretch>
                       <a:fillRect/>
                     </a:stretch>
@@ -2710,8 +2902,8 @@
       <w:r>
         <w:drawing>
           <wp:inline distT="0" distB="0" distL="114300" distR="114300">
-            <wp:extent cx="4926965" cy="1988820"/>
-            <wp:effectExtent l="0" t="0" r="6985" b="11430"/>
+            <wp:extent cx="5219065" cy="1988820"/>
+            <wp:effectExtent l="0" t="0" r="635" b="11430"/>
             <wp:docPr id="18" name="图片 18"/>
             <wp:cNvGraphicFramePr>
               <a:graphicFrameLocks xmlns:a="http://schemas.openxmlformats.org/drawingml/2006/main" noChangeAspect="1"/>
@@ -2726,7 +2918,7 @@
                     </pic:cNvPicPr>
                   </pic:nvPicPr>
                   <pic:blipFill>
-                    <a:blip r:embed="rId21"/>
+                    <a:blip r:embed="rId22"/>
                     <a:stretch>
                       <a:fillRect/>
                     </a:stretch>
@@ -2734,7 +2926,7 @@
                   <pic:spPr>
                     <a:xfrm>
                       <a:off x="0" y="0"/>
-                      <a:ext cx="4926965" cy="1988820"/>
+                      <a:ext cx="5219065" cy="1988820"/>
                     </a:xfrm>
                     <a:prstGeom prst="rect">
                       <a:avLst/>
@@ -2802,8 +2994,8 @@
       <w:r>
         <w:drawing>
           <wp:inline distT="0" distB="0" distL="114300" distR="114300">
-            <wp:extent cx="5012690" cy="2089150"/>
-            <wp:effectExtent l="0" t="0" r="16510" b="6350"/>
+            <wp:extent cx="5259070" cy="2089150"/>
+            <wp:effectExtent l="0" t="0" r="17780" b="6350"/>
             <wp:docPr id="19" name="图片 19"/>
             <wp:cNvGraphicFramePr>
               <a:graphicFrameLocks xmlns:a="http://schemas.openxmlformats.org/drawingml/2006/main" noChangeAspect="1"/>
@@ -2818,7 +3010,7 @@
                     </pic:cNvPicPr>
                   </pic:nvPicPr>
                   <pic:blipFill>
-                    <a:blip r:embed="rId22"/>
+                    <a:blip r:embed="rId23"/>
                     <a:stretch>
                       <a:fillRect/>
                     </a:stretch>
@@ -2826,7 +3018,7 @@
                   <pic:spPr>
                     <a:xfrm>
                       <a:off x="0" y="0"/>
-                      <a:ext cx="5012690" cy="2089150"/>
+                      <a:ext cx="5259070" cy="2089150"/>
                     </a:xfrm>
                     <a:prstGeom prst="rect">
                       <a:avLst/>
@@ -2894,8 +3086,8 @@
       <w:r>
         <w:drawing>
           <wp:inline distT="0" distB="0" distL="114300" distR="114300">
-            <wp:extent cx="5106670" cy="1734820"/>
-            <wp:effectExtent l="0" t="0" r="17780" b="17780"/>
+            <wp:extent cx="5252720" cy="1734820"/>
+            <wp:effectExtent l="0" t="0" r="5080" b="17780"/>
             <wp:docPr id="21" name="图片 21"/>
             <wp:cNvGraphicFramePr>
               <a:graphicFrameLocks xmlns:a="http://schemas.openxmlformats.org/drawingml/2006/main" noChangeAspect="1"/>
@@ -2910,7 +3102,7 @@
                     </pic:cNvPicPr>
                   </pic:nvPicPr>
                   <pic:blipFill>
-                    <a:blip r:embed="rId23"/>
+                    <a:blip r:embed="rId24"/>
                     <a:stretch>
                       <a:fillRect/>
                     </a:stretch>
@@ -2918,7 +3110,7 @@
                   <pic:spPr>
                     <a:xfrm>
                       <a:off x="0" y="0"/>
-                      <a:ext cx="5106670" cy="1734820"/>
+                      <a:ext cx="5252720" cy="1734820"/>
                     </a:xfrm>
                     <a:prstGeom prst="rect">
                       <a:avLst/>
@@ -2972,7 +3164,7 @@
                     </pic:cNvPicPr>
                   </pic:nvPicPr>
                   <pic:blipFill>
-                    <a:blip r:embed="rId24"/>
+                    <a:blip r:embed="rId25"/>
                     <a:stretch>
                       <a:fillRect/>
                     </a:stretch>
@@ -2998,13 +3190,707 @@
       </w:r>
     </w:p>
     <w:p>
-      <w:pPr>
+      <w:r>
+        <w:br w:type="page"/>
+      </w:r>
+    </w:p>
+    <w:p>
+      <w:pPr>
+        <w:pStyle w:val="2"/>
+        <w:bidi w:val="0"/>
+        <w:jc w:val="center"/>
+        <w:rPr>
+          <w:rFonts w:hint="eastAsia" w:ascii="Times New Roman" w:hAnsi="Times New Roman" w:cs="Times New Roman"/>
+          <w:lang w:val="en-US" w:eastAsia="zh-CN"/>
+        </w:rPr>
+      </w:pPr>
+      <w:r>
+        <w:rPr>
+          <w:rFonts w:hint="default" w:ascii="Times New Roman" w:hAnsi="Times New Roman" w:cs="Times New Roman"/>
+          <w:lang w:val="en-US" w:eastAsia="zh-CN"/>
+        </w:rPr>
+        <w:t xml:space="preserve">Chapter </w:t>
+      </w:r>
+      <w:r>
+        <w:rPr>
+          <w:rFonts w:hint="eastAsia" w:ascii="Times New Roman" w:hAnsi="Times New Roman" w:cs="Times New Roman"/>
+          <w:lang w:val="en-US" w:eastAsia="zh-CN"/>
+        </w:rPr>
+        <w:t>3</w:t>
+      </w:r>
+      <w:r>
+        <w:rPr>
+          <w:rFonts w:hint="default" w:ascii="Times New Roman" w:hAnsi="Times New Roman" w:cs="Times New Roman"/>
+          <w:lang w:val="en-US" w:eastAsia="zh-CN"/>
+        </w:rPr>
+        <w:t xml:space="preserve"> </w:t>
+      </w:r>
+      <w:r>
+        <w:rPr>
+          <w:rFonts w:hint="eastAsia" w:ascii="Times New Roman" w:hAnsi="Times New Roman" w:cs="Times New Roman"/>
+          <w:lang w:val="en-US" w:eastAsia="zh-CN"/>
+        </w:rPr>
+        <w:t>C小程序代码调试</w:t>
+      </w:r>
+    </w:p>
+    <w:p>
+      <w:pPr>
+        <w:keepNext w:val="0"/>
+        <w:keepLines w:val="0"/>
+        <w:pageBreakBefore w:val="0"/>
+        <w:widowControl w:val="0"/>
+        <w:kinsoku/>
+        <w:wordWrap/>
+        <w:overflowPunct/>
+        <w:topLinePunct w:val="0"/>
+        <w:autoSpaceDE/>
+        <w:autoSpaceDN/>
+        <w:bidi w:val="0"/>
+        <w:adjustRightInd/>
+        <w:snapToGrid/>
+        <w:ind w:firstLine="420" w:firstLineChars="200"/>
+        <w:textAlignment w:val="auto"/>
+        <w:rPr>
+          <w:rFonts w:hint="eastAsia" w:ascii="Times New Roman" w:hAnsi="Times New Roman" w:cs="Times New Roman"/>
+          <w:lang w:val="en-US" w:eastAsia="zh-CN"/>
+        </w:rPr>
+      </w:pPr>
+      <w:r>
+        <w:rPr>
+          <w:rFonts w:hint="eastAsia" w:ascii="Times New Roman" w:hAnsi="Times New Roman" w:cs="Times New Roman"/>
+          <w:lang w:val="en-US" w:eastAsia="zh-CN"/>
+        </w:rPr>
+        <w:t>目前TSMaster C小程序不支持单步调试，但TSMaster C小程序提供将小程序工程导出为VS工程，然后再VS工程中结合TSMaster进行单步调试。</w:t>
+      </w:r>
+    </w:p>
+    <w:p>
+      <w:pPr>
+        <w:pStyle w:val="3"/>
+        <w:numPr>
+          <w:ilvl w:val="1"/>
+          <w:numId w:val="4"/>
+        </w:numPr>
+        <w:bidi w:val="0"/>
+        <w:rPr>
+          <w:rFonts w:hint="eastAsia"/>
+          <w:lang w:val="en-US" w:eastAsia="zh-CN"/>
+        </w:rPr>
+      </w:pPr>
+      <w:r>
+        <w:rPr>
+          <w:rFonts w:hint="eastAsia"/>
+          <w:lang w:val="en-US" w:eastAsia="zh-CN"/>
+        </w:rPr>
+        <w:t>导出C小程序工程</w:t>
+      </w:r>
+    </w:p>
+    <w:p>
+      <w:pPr>
+        <w:keepNext w:val="0"/>
+        <w:keepLines w:val="0"/>
+        <w:pageBreakBefore w:val="0"/>
+        <w:widowControl w:val="0"/>
+        <w:kinsoku/>
+        <w:wordWrap/>
+        <w:overflowPunct/>
+        <w:topLinePunct w:val="0"/>
+        <w:autoSpaceDE/>
+        <w:autoSpaceDN/>
+        <w:bidi w:val="0"/>
+        <w:adjustRightInd/>
+        <w:snapToGrid/>
+        <w:ind w:firstLine="420" w:firstLineChars="200"/>
+        <w:textAlignment w:val="auto"/>
+        <w:rPr>
+          <w:rFonts w:hint="eastAsia" w:ascii="Times New Roman" w:hAnsi="Times New Roman" w:cs="Times New Roman"/>
+          <w:lang w:val="en-US" w:eastAsia="zh-CN"/>
+        </w:rPr>
+      </w:pPr>
+      <w:r>
+        <w:rPr>
+          <w:rFonts w:hint="eastAsia" w:ascii="Times New Roman" w:hAnsi="Times New Roman" w:cs="Times New Roman"/>
+          <w:lang w:val="en-US" w:eastAsia="zh-CN"/>
+        </w:rPr>
+        <w:t>点击C小程序中的工具按钮，选择生成VC++工程-&gt;手动生成vc++工程到文件夹，选择文件夹后，将导出文件生成在选择的文件夹中，运行*.vcxproj文件,如下图所示：</w:t>
+      </w:r>
+    </w:p>
+    <w:p>
+      <w:pPr>
+        <w:keepNext w:val="0"/>
+        <w:keepLines w:val="0"/>
+        <w:pageBreakBefore w:val="0"/>
+        <w:widowControl w:val="0"/>
+        <w:kinsoku/>
+        <w:wordWrap/>
+        <w:overflowPunct/>
+        <w:topLinePunct w:val="0"/>
+        <w:autoSpaceDE/>
+        <w:autoSpaceDN/>
+        <w:bidi w:val="0"/>
+        <w:adjustRightInd/>
+        <w:snapToGrid/>
+        <w:ind w:firstLine="420" w:firstLineChars="200"/>
+        <w:textAlignment w:val="auto"/>
+        <w:rPr>
+          <w:rFonts w:hint="default" w:ascii="Times New Roman" w:hAnsi="Times New Roman" w:cs="Times New Roman"/>
+          <w:lang w:val="en-US" w:eastAsia="zh-CN"/>
+        </w:rPr>
+      </w:pPr>
+      <w:r>
+        <w:rPr>
+          <w:rFonts w:hint="default" w:ascii="Times New Roman" w:hAnsi="Times New Roman" w:cs="Times New Roman"/>
+          <w:lang w:val="en-US" w:eastAsia="zh-CN"/>
+        </w:rPr>
+        <w:drawing>
+          <wp:inline distT="0" distB="0" distL="114300" distR="114300">
+            <wp:extent cx="5267325" cy="2169795"/>
+            <wp:effectExtent l="0" t="0" r="9525" b="1905"/>
+            <wp:docPr id="20" name="图片 20" descr="1711513524385"/>
+            <wp:cNvGraphicFramePr>
+              <a:graphicFrameLocks xmlns:a="http://schemas.openxmlformats.org/drawingml/2006/main" noChangeAspect="1"/>
+            </wp:cNvGraphicFramePr>
+            <a:graphic xmlns:a="http://schemas.openxmlformats.org/drawingml/2006/main">
+              <a:graphicData uri="http://schemas.openxmlformats.org/drawingml/2006/picture">
+                <pic:pic xmlns:pic="http://schemas.openxmlformats.org/drawingml/2006/picture">
+                  <pic:nvPicPr>
+                    <pic:cNvPr id="20" name="图片 20" descr="1711513524385"/>
+                    <pic:cNvPicPr>
+                      <a:picLocks noChangeAspect="1"/>
+                    </pic:cNvPicPr>
+                  </pic:nvPicPr>
+                  <pic:blipFill>
+                    <a:blip r:embed="rId26"/>
+                    <a:stretch>
+                      <a:fillRect/>
+                    </a:stretch>
+                  </pic:blipFill>
+                  <pic:spPr>
+                    <a:xfrm>
+                      <a:off x="0" y="0"/>
+                      <a:ext cx="5267325" cy="2169795"/>
+                    </a:xfrm>
+                    <a:prstGeom prst="rect">
+                      <a:avLst/>
+                    </a:prstGeom>
+                  </pic:spPr>
+                </pic:pic>
+              </a:graphicData>
+            </a:graphic>
+          </wp:inline>
+        </w:drawing>
+      </w:r>
+    </w:p>
+    <w:p>
+      <w:pPr>
+        <w:keepNext w:val="0"/>
+        <w:keepLines w:val="0"/>
+        <w:pageBreakBefore w:val="0"/>
+        <w:widowControl w:val="0"/>
+        <w:kinsoku/>
+        <w:wordWrap/>
+        <w:overflowPunct/>
+        <w:topLinePunct w:val="0"/>
+        <w:autoSpaceDE/>
+        <w:autoSpaceDN/>
+        <w:bidi w:val="0"/>
+        <w:adjustRightInd/>
+        <w:snapToGrid/>
+        <w:ind w:firstLine="420" w:firstLineChars="200"/>
+        <w:textAlignment w:val="auto"/>
+        <w:rPr>
+          <w:rFonts w:hint="default" w:ascii="Times New Roman" w:hAnsi="Times New Roman" w:cs="Times New Roman"/>
+          <w:lang w:val="en-US" w:eastAsia="zh-CN"/>
+        </w:rPr>
+      </w:pPr>
+    </w:p>
+    <w:p>
+      <w:pPr>
+        <w:keepNext w:val="0"/>
+        <w:keepLines w:val="0"/>
+        <w:pageBreakBefore w:val="0"/>
+        <w:widowControl w:val="0"/>
+        <w:kinsoku/>
+        <w:wordWrap/>
+        <w:overflowPunct/>
+        <w:topLinePunct w:val="0"/>
+        <w:autoSpaceDE/>
+        <w:autoSpaceDN/>
+        <w:bidi w:val="0"/>
+        <w:adjustRightInd/>
+        <w:snapToGrid/>
+        <w:ind w:firstLine="420" w:firstLineChars="200"/>
+        <w:textAlignment w:val="auto"/>
+        <w:rPr>
+          <w:rFonts w:hint="default" w:ascii="Times New Roman" w:hAnsi="Times New Roman" w:cs="Times New Roman"/>
+          <w:lang w:val="en-US" w:eastAsia="zh-CN"/>
+        </w:rPr>
+      </w:pPr>
+      <w:r>
+        <w:drawing>
+          <wp:inline distT="0" distB="0" distL="114300" distR="114300">
+            <wp:extent cx="5266690" cy="3015615"/>
+            <wp:effectExtent l="0" t="0" r="10160" b="13335"/>
+            <wp:docPr id="25" name="图片 2"/>
+            <wp:cNvGraphicFramePr>
+              <a:graphicFrameLocks xmlns:a="http://schemas.openxmlformats.org/drawingml/2006/main" noChangeAspect="1"/>
+            </wp:cNvGraphicFramePr>
+            <a:graphic xmlns:a="http://schemas.openxmlformats.org/drawingml/2006/main">
+              <a:graphicData uri="http://schemas.openxmlformats.org/drawingml/2006/picture">
+                <pic:pic xmlns:pic="http://schemas.openxmlformats.org/drawingml/2006/picture">
+                  <pic:nvPicPr>
+                    <pic:cNvPr id="25" name="图片 2"/>
+                    <pic:cNvPicPr>
+                      <a:picLocks noChangeAspect="1"/>
+                    </pic:cNvPicPr>
+                  </pic:nvPicPr>
+                  <pic:blipFill>
+                    <a:blip r:embed="rId27"/>
+                    <a:stretch>
+                      <a:fillRect/>
+                    </a:stretch>
+                  </pic:blipFill>
+                  <pic:spPr>
+                    <a:xfrm>
+                      <a:off x="0" y="0"/>
+                      <a:ext cx="5266690" cy="3015615"/>
+                    </a:xfrm>
+                    <a:prstGeom prst="rect">
+                      <a:avLst/>
+                    </a:prstGeom>
+                    <a:noFill/>
+                    <a:ln>
+                      <a:noFill/>
+                    </a:ln>
+                  </pic:spPr>
+                </pic:pic>
+              </a:graphicData>
+            </a:graphic>
+          </wp:inline>
+        </w:drawing>
+      </w:r>
+    </w:p>
+    <w:p>
+      <w:pPr>
+        <w:pStyle w:val="3"/>
+        <w:numPr>
+          <w:ilvl w:val="1"/>
+          <w:numId w:val="4"/>
+        </w:numPr>
+        <w:bidi w:val="0"/>
         <w:rPr>
           <w:rFonts w:hint="default"/>
           <w:lang w:val="en-US" w:eastAsia="zh-CN"/>
         </w:rPr>
       </w:pPr>
       <w:r>
+        <w:rPr>
+          <w:rFonts w:hint="eastAsia"/>
+          <w:lang w:val="en-US" w:eastAsia="zh-CN"/>
+        </w:rPr>
+        <w:t>单步调试</w:t>
+      </w:r>
+      <w:bookmarkStart w:id="0" w:name="_GoBack"/>
+      <w:bookmarkEnd w:id="0"/>
+    </w:p>
+    <w:p>
+      <w:pPr>
+        <w:keepNext w:val="0"/>
+        <w:keepLines w:val="0"/>
+        <w:pageBreakBefore w:val="0"/>
+        <w:widowControl w:val="0"/>
+        <w:kinsoku/>
+        <w:wordWrap/>
+        <w:overflowPunct/>
+        <w:topLinePunct w:val="0"/>
+        <w:autoSpaceDE/>
+        <w:autoSpaceDN/>
+        <w:bidi w:val="0"/>
+        <w:adjustRightInd/>
+        <w:snapToGrid/>
+        <w:ind w:firstLine="420" w:firstLineChars="200"/>
+        <w:textAlignment w:val="auto"/>
+        <w:rPr>
+          <w:rFonts w:hint="eastAsia" w:ascii="Times New Roman" w:hAnsi="Times New Roman" w:cs="Times New Roman"/>
+          <w:lang w:val="en-US" w:eastAsia="zh-CN"/>
+        </w:rPr>
+      </w:pPr>
+      <w:r>
+        <w:rPr>
+          <w:rFonts w:hint="eastAsia" w:ascii="Times New Roman" w:hAnsi="Times New Roman" w:cs="Times New Roman"/>
+          <w:lang w:val="en-US" w:eastAsia="zh-CN"/>
+        </w:rPr>
+        <w:t>注意，</w:t>
+      </w:r>
+      <w:r>
+        <w:rPr>
+          <w:rFonts w:hint="eastAsia" w:ascii="Times New Roman" w:hAnsi="Times New Roman" w:cs="Times New Roman"/>
+          <w:color w:val="FF0000"/>
+          <w:lang w:val="en-US" w:eastAsia="zh-CN"/>
+        </w:rPr>
+        <w:t>编译工程，需要选择debug模式编译</w:t>
+      </w:r>
+      <w:r>
+        <w:rPr>
+          <w:rFonts w:hint="eastAsia" w:ascii="Times New Roman" w:hAnsi="Times New Roman" w:cs="Times New Roman"/>
+          <w:lang w:val="en-US" w:eastAsia="zh-CN"/>
+        </w:rPr>
+        <w:t>，并且需要指定x86/x64(根据运行的TSMaster是x86版本还是x64版本选择对应的模式进行编译)进行编译，通过TSMaster工程最上方的版本信息即可确定当前TSMaster是x86还是x64版本，如下图。</w:t>
+      </w:r>
+    </w:p>
+    <w:p>
+      <w:pPr>
+        <w:keepNext w:val="0"/>
+        <w:keepLines w:val="0"/>
+        <w:pageBreakBefore w:val="0"/>
+        <w:widowControl w:val="0"/>
+        <w:kinsoku/>
+        <w:wordWrap/>
+        <w:overflowPunct/>
+        <w:topLinePunct w:val="0"/>
+        <w:autoSpaceDE/>
+        <w:autoSpaceDN/>
+        <w:bidi w:val="0"/>
+        <w:adjustRightInd/>
+        <w:snapToGrid/>
+        <w:textAlignment w:val="auto"/>
+      </w:pPr>
+      <w:r>
+        <w:drawing>
+          <wp:inline distT="0" distB="0" distL="114300" distR="114300">
+            <wp:extent cx="5271770" cy="1072515"/>
+            <wp:effectExtent l="0" t="0" r="5080" b="13335"/>
+            <wp:docPr id="26" name="图片 3"/>
+            <wp:cNvGraphicFramePr>
+              <a:graphicFrameLocks xmlns:a="http://schemas.openxmlformats.org/drawingml/2006/main" noChangeAspect="1"/>
+            </wp:cNvGraphicFramePr>
+            <a:graphic xmlns:a="http://schemas.openxmlformats.org/drawingml/2006/main">
+              <a:graphicData uri="http://schemas.openxmlformats.org/drawingml/2006/picture">
+                <pic:pic xmlns:pic="http://schemas.openxmlformats.org/drawingml/2006/picture">
+                  <pic:nvPicPr>
+                    <pic:cNvPr id="26" name="图片 3"/>
+                    <pic:cNvPicPr>
+                      <a:picLocks noChangeAspect="1"/>
+                    </pic:cNvPicPr>
+                  </pic:nvPicPr>
+                  <pic:blipFill>
+                    <a:blip r:embed="rId28"/>
+                    <a:stretch>
+                      <a:fillRect/>
+                    </a:stretch>
+                  </pic:blipFill>
+                  <pic:spPr>
+                    <a:xfrm>
+                      <a:off x="0" y="0"/>
+                      <a:ext cx="5271770" cy="1072515"/>
+                    </a:xfrm>
+                    <a:prstGeom prst="rect">
+                      <a:avLst/>
+                    </a:prstGeom>
+                    <a:noFill/>
+                    <a:ln>
+                      <a:noFill/>
+                    </a:ln>
+                  </pic:spPr>
+                </pic:pic>
+              </a:graphicData>
+            </a:graphic>
+          </wp:inline>
+        </w:drawing>
+      </w:r>
+    </w:p>
+    <w:p>
+      <w:pPr>
+        <w:keepNext w:val="0"/>
+        <w:keepLines w:val="0"/>
+        <w:pageBreakBefore w:val="0"/>
+        <w:widowControl w:val="0"/>
+        <w:kinsoku/>
+        <w:wordWrap/>
+        <w:overflowPunct/>
+        <w:topLinePunct w:val="0"/>
+        <w:autoSpaceDE/>
+        <w:autoSpaceDN/>
+        <w:bidi w:val="0"/>
+        <w:adjustRightInd/>
+        <w:snapToGrid/>
+        <w:ind w:firstLine="420" w:firstLineChars="200"/>
+        <w:textAlignment w:val="auto"/>
+        <w:rPr>
+          <w:rFonts w:hint="eastAsia"/>
+          <w:lang w:val="en-US" w:eastAsia="zh-CN"/>
+        </w:rPr>
+      </w:pPr>
+      <w:r>
+        <w:rPr>
+          <w:rFonts w:hint="eastAsia"/>
+          <w:lang w:val="en-US" w:eastAsia="zh-CN"/>
+        </w:rPr>
+        <w:t>成功编译后，直接运行VS工程，此时断点显示无法进入，是因为没有跟TSMaster进行关联，因此无法调试，只需要在C小程序工具按钮中，点击运行最后编译，此时将发现VS工程中的断点可以进行调试。如下图所示：</w:t>
+      </w:r>
+    </w:p>
+    <w:p>
+      <w:pPr>
+        <w:keepNext w:val="0"/>
+        <w:keepLines w:val="0"/>
+        <w:pageBreakBefore w:val="0"/>
+        <w:widowControl w:val="0"/>
+        <w:kinsoku/>
+        <w:wordWrap/>
+        <w:overflowPunct/>
+        <w:topLinePunct w:val="0"/>
+        <w:autoSpaceDE/>
+        <w:autoSpaceDN/>
+        <w:bidi w:val="0"/>
+        <w:adjustRightInd/>
+        <w:snapToGrid/>
+        <w:textAlignment w:val="auto"/>
+      </w:pPr>
+      <w:r>
+        <w:drawing>
+          <wp:inline distT="0" distB="0" distL="114300" distR="114300">
+            <wp:extent cx="5268595" cy="2772410"/>
+            <wp:effectExtent l="0" t="0" r="8255" b="8890"/>
+            <wp:docPr id="31" name="图片 6"/>
+            <wp:cNvGraphicFramePr>
+              <a:graphicFrameLocks xmlns:a="http://schemas.openxmlformats.org/drawingml/2006/main" noChangeAspect="1"/>
+            </wp:cNvGraphicFramePr>
+            <a:graphic xmlns:a="http://schemas.openxmlformats.org/drawingml/2006/main">
+              <a:graphicData uri="http://schemas.openxmlformats.org/drawingml/2006/picture">
+                <pic:pic xmlns:pic="http://schemas.openxmlformats.org/drawingml/2006/picture">
+                  <pic:nvPicPr>
+                    <pic:cNvPr id="31" name="图片 6"/>
+                    <pic:cNvPicPr>
+                      <a:picLocks noChangeAspect="1"/>
+                    </pic:cNvPicPr>
+                  </pic:nvPicPr>
+                  <pic:blipFill>
+                    <a:blip r:embed="rId29"/>
+                    <a:stretch>
+                      <a:fillRect/>
+                    </a:stretch>
+                  </pic:blipFill>
+                  <pic:spPr>
+                    <a:xfrm>
+                      <a:off x="0" y="0"/>
+                      <a:ext cx="5268595" cy="2772410"/>
+                    </a:xfrm>
+                    <a:prstGeom prst="rect">
+                      <a:avLst/>
+                    </a:prstGeom>
+                    <a:noFill/>
+                    <a:ln>
+                      <a:noFill/>
+                    </a:ln>
+                  </pic:spPr>
+                </pic:pic>
+              </a:graphicData>
+            </a:graphic>
+          </wp:inline>
+        </w:drawing>
+      </w:r>
+    </w:p>
+    <w:p>
+      <w:pPr>
+        <w:keepNext w:val="0"/>
+        <w:keepLines w:val="0"/>
+        <w:pageBreakBefore w:val="0"/>
+        <w:widowControl w:val="0"/>
+        <w:kinsoku/>
+        <w:wordWrap/>
+        <w:overflowPunct/>
+        <w:topLinePunct w:val="0"/>
+        <w:autoSpaceDE/>
+        <w:autoSpaceDN/>
+        <w:bidi w:val="0"/>
+        <w:adjustRightInd/>
+        <w:snapToGrid/>
+        <w:textAlignment w:val="auto"/>
+        <w:rPr>
+          <w:rFonts w:hint="default"/>
+          <w:lang w:val="en-US" w:eastAsia="zh-CN"/>
+        </w:rPr>
+      </w:pPr>
+      <w:r>
+        <w:rPr>
+          <w:rFonts w:hint="default"/>
+          <w:lang w:val="en-US" w:eastAsia="zh-CN"/>
+        </w:rPr>
+        <w:drawing>
+          <wp:inline distT="0" distB="0" distL="114300" distR="114300">
+            <wp:extent cx="5269230" cy="2008505"/>
+            <wp:effectExtent l="0" t="0" r="7620" b="10795"/>
+            <wp:docPr id="30" name="图片 30" descr="1711514042308"/>
+            <wp:cNvGraphicFramePr>
+              <a:graphicFrameLocks xmlns:a="http://schemas.openxmlformats.org/drawingml/2006/main" noChangeAspect="1"/>
+            </wp:cNvGraphicFramePr>
+            <a:graphic xmlns:a="http://schemas.openxmlformats.org/drawingml/2006/main">
+              <a:graphicData uri="http://schemas.openxmlformats.org/drawingml/2006/picture">
+                <pic:pic xmlns:pic="http://schemas.openxmlformats.org/drawingml/2006/picture">
+                  <pic:nvPicPr>
+                    <pic:cNvPr id="30" name="图片 30" descr="1711514042308"/>
+                    <pic:cNvPicPr>
+                      <a:picLocks noChangeAspect="1"/>
+                    </pic:cNvPicPr>
+                  </pic:nvPicPr>
+                  <pic:blipFill>
+                    <a:blip r:embed="rId30"/>
+                    <a:stretch>
+                      <a:fillRect/>
+                    </a:stretch>
+                  </pic:blipFill>
+                  <pic:spPr>
+                    <a:xfrm>
+                      <a:off x="0" y="0"/>
+                      <a:ext cx="5269230" cy="2008505"/>
+                    </a:xfrm>
+                    <a:prstGeom prst="rect">
+                      <a:avLst/>
+                    </a:prstGeom>
+                  </pic:spPr>
+                </pic:pic>
+              </a:graphicData>
+            </a:graphic>
+          </wp:inline>
+        </w:drawing>
+      </w:r>
+    </w:p>
+    <w:p>
+      <w:pPr>
+        <w:keepNext w:val="0"/>
+        <w:keepLines w:val="0"/>
+        <w:pageBreakBefore w:val="0"/>
+        <w:widowControl w:val="0"/>
+        <w:kinsoku/>
+        <w:wordWrap/>
+        <w:overflowPunct/>
+        <w:topLinePunct w:val="0"/>
+        <w:autoSpaceDE/>
+        <w:autoSpaceDN/>
+        <w:bidi w:val="0"/>
+        <w:adjustRightInd/>
+        <w:snapToGrid/>
+        <w:textAlignment w:val="auto"/>
+      </w:pPr>
+      <w:r>
+        <w:drawing>
+          <wp:inline distT="0" distB="0" distL="114300" distR="114300">
+            <wp:extent cx="5258435" cy="3046095"/>
+            <wp:effectExtent l="0" t="0" r="18415" b="1905"/>
+            <wp:docPr id="33" name="图片 8"/>
+            <wp:cNvGraphicFramePr>
+              <a:graphicFrameLocks xmlns:a="http://schemas.openxmlformats.org/drawingml/2006/main" noChangeAspect="1"/>
+            </wp:cNvGraphicFramePr>
+            <a:graphic xmlns:a="http://schemas.openxmlformats.org/drawingml/2006/main">
+              <a:graphicData uri="http://schemas.openxmlformats.org/drawingml/2006/picture">
+                <pic:pic xmlns:pic="http://schemas.openxmlformats.org/drawingml/2006/picture">
+                  <pic:nvPicPr>
+                    <pic:cNvPr id="33" name="图片 8"/>
+                    <pic:cNvPicPr>
+                      <a:picLocks noChangeAspect="1"/>
+                    </pic:cNvPicPr>
+                  </pic:nvPicPr>
+                  <pic:blipFill>
+                    <a:blip r:embed="rId31"/>
+                    <a:stretch>
+                      <a:fillRect/>
+                    </a:stretch>
+                  </pic:blipFill>
+                  <pic:spPr>
+                    <a:xfrm>
+                      <a:off x="0" y="0"/>
+                      <a:ext cx="5258435" cy="3046095"/>
+                    </a:xfrm>
+                    <a:prstGeom prst="rect">
+                      <a:avLst/>
+                    </a:prstGeom>
+                    <a:noFill/>
+                    <a:ln>
+                      <a:noFill/>
+                    </a:ln>
+                  </pic:spPr>
+                </pic:pic>
+              </a:graphicData>
+            </a:graphic>
+          </wp:inline>
+        </w:drawing>
+      </w:r>
+    </w:p>
+    <w:p>
+      <w:pPr>
+        <w:keepNext w:val="0"/>
+        <w:keepLines w:val="0"/>
+        <w:pageBreakBefore w:val="0"/>
+        <w:widowControl w:val="0"/>
+        <w:kinsoku/>
+        <w:wordWrap/>
+        <w:overflowPunct/>
+        <w:topLinePunct w:val="0"/>
+        <w:autoSpaceDE/>
+        <w:autoSpaceDN/>
+        <w:bidi w:val="0"/>
+        <w:adjustRightInd/>
+        <w:snapToGrid/>
+        <w:ind w:firstLine="420" w:firstLineChars="200"/>
+        <w:textAlignment w:val="auto"/>
+        <w:rPr>
+          <w:rFonts w:hint="default" w:eastAsiaTheme="minorEastAsia"/>
+          <w:lang w:val="en-US" w:eastAsia="zh-CN"/>
+        </w:rPr>
+      </w:pPr>
+      <w:r>
+        <w:rPr>
+          <w:rFonts w:hint="eastAsia"/>
+          <w:lang w:val="en-US" w:eastAsia="zh-CN"/>
+        </w:rPr>
+        <w:t>如上图所示，对应的按钮事件执行，进入了VS工程中，进行单步调试成功。</w:t>
+      </w:r>
+    </w:p>
+    <w:p>
+      <w:pPr>
+        <w:keepNext w:val="0"/>
+        <w:keepLines w:val="0"/>
+        <w:pageBreakBefore w:val="0"/>
+        <w:widowControl w:val="0"/>
+        <w:kinsoku/>
+        <w:wordWrap/>
+        <w:overflowPunct/>
+        <w:topLinePunct w:val="0"/>
+        <w:autoSpaceDE/>
+        <w:autoSpaceDN/>
+        <w:bidi w:val="0"/>
+        <w:adjustRightInd/>
+        <w:snapToGrid/>
+        <w:textAlignment w:val="auto"/>
+        <w:rPr>
+          <w:rFonts w:hint="eastAsia"/>
+          <w:lang w:val="en-US" w:eastAsia="zh-CN"/>
+        </w:rPr>
+      </w:pPr>
+    </w:p>
+    <w:p>
+      <w:pPr>
+        <w:keepNext w:val="0"/>
+        <w:keepLines w:val="0"/>
+        <w:pageBreakBefore w:val="0"/>
+        <w:widowControl w:val="0"/>
+        <w:kinsoku/>
+        <w:wordWrap/>
+        <w:overflowPunct/>
+        <w:topLinePunct w:val="0"/>
+        <w:autoSpaceDE/>
+        <w:autoSpaceDN/>
+        <w:bidi w:val="0"/>
+        <w:adjustRightInd/>
+        <w:snapToGrid/>
+        <w:ind w:firstLine="420" w:firstLineChars="200"/>
+        <w:jc w:val="both"/>
+        <w:textAlignment w:val="auto"/>
+        <w:rPr>
+          <w:rFonts w:hint="default"/>
+          <w:lang w:val="en-US" w:eastAsia="zh-CN"/>
+        </w:rPr>
+      </w:pPr>
+      <w:r>
         <w:br w:type="page"/>
       </w:r>
     </w:p>
@@ -3030,7 +3916,7 @@
           <w:rFonts w:hint="eastAsia" w:ascii="Times New Roman" w:hAnsi="Times New Roman" w:cs="Times New Roman"/>
           <w:lang w:val="en-US" w:eastAsia="zh-CN"/>
         </w:rPr>
-        <w:t>3</w:t>
+        <w:t>4</w:t>
       </w:r>
       <w:r>
         <w:rPr>
@@ -3185,22 +4071,6 @@
                       <a:ln w="6350">
                         <a:noFill/>
                       </a:ln>
-                      <a:extLst>
-                        <a:ext uri="{909E8E84-426E-40DD-AFC4-6F175D3DCCD1}">
-                          <a14:hiddenFill xmlns:a14="http://schemas.microsoft.com/office/drawing/2010/main">
-                            <a:solidFill>
-                              <a:schemeClr val="lt1"/>
-                            </a:solidFill>
-                          </a14:hiddenFill>
-                        </a:ext>
-                        <a:ext uri="{91240B29-F687-4F45-9708-019B960494DF}">
-                          <a14:hiddenLine xmlns:a14="http://schemas.microsoft.com/office/drawing/2010/main" w="6350">
-                            <a:solidFill>
-                              <a:prstClr val="black"/>
-                            </a:solidFill>
-                          </a14:hiddenLine>
-                        </a:ext>
-                      </a:extLst>
                     </wps:spPr>
                     <wps:style>
                       <a:lnRef idx="0">
@@ -3251,7 +4121,7 @@
         </mc:Choice>
         <mc:Fallback>
           <w:pict>
-            <v:shape id="_x0000_s1026" o:spid="_x0000_s1026" o:spt="202" type="#_x0000_t202" style="position:absolute;left:0pt;margin-top:0pt;height:144pt;width:144pt;mso-position-horizontal:right;mso-position-horizontal-relative:margin;mso-wrap-style:none;z-index:251660288;mso-width-relative:page;mso-height-relative:page;" filled="f" stroked="f" coordsize="21600,21600" o:gfxdata="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">
+            <v:shape id="_x0000_s1026" o:spid="_x0000_s1026" o:spt="202" type="#_x0000_t202" style="position:absolute;left:0pt;margin-top:0pt;height:144pt;width:144pt;mso-position-horizontal:right;mso-position-horizontal-relative:margin;mso-wrap-style:none;z-index:251660288;mso-width-relative:page;mso-height-relative:page;" filled="f" stroked="f" coordsize="21600,21600" o:gfxdata="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">
               <v:fill on="f" focussize="0,0"/>
               <v:stroke on="f" weight="0.5pt"/>
               <v:imagedata o:title=""/>
@@ -3526,6 +4396,22 @@
     </w:lvl>
   </w:abstractNum>
   <w:abstractNum w:abstractNumId="2">
+    <w:nsid w:val="DE2BB757"/>
+    <w:multiLevelType w:val="singleLevel"/>
+    <w:tmpl w:val="DE2BB757"/>
+    <w:lvl w:ilvl="0" w:tentative="0">
+      <w:start w:val="1"/>
+      <w:numFmt w:val="decimal"/>
+      <w:lvlText w:val="%1."/>
+      <w:lvlJc w:val="left"/>
+      <w:pPr>
+        <w:tabs>
+          <w:tab w:val="left" w:pos="312"/>
+        </w:tabs>
+      </w:pPr>
+    </w:lvl>
+  </w:abstractNum>
+  <w:abstractNum w:abstractNumId="3">
     <w:nsid w:val="EFF3C955"/>
     <w:multiLevelType w:val="singleLevel"/>
     <w:tmpl w:val="EFF3C955"/>
@@ -3537,7 +4423,7 @@
       <w:lvlJc w:val="left"/>
     </w:lvl>
   </w:abstractNum>
-  <w:abstractNum w:abstractNumId="3">
+  <w:abstractNum w:abstractNumId="4">
     <w:nsid w:val="0B2BB6AF"/>
     <w:multiLevelType w:val="singleLevel"/>
     <w:tmpl w:val="0B2BB6AF"/>
@@ -3553,9 +4439,9 @@
       </w:pPr>
     </w:lvl>
   </w:abstractNum>
-  <w:abstractNum w:abstractNumId="4">
+  <w:abstractNum w:abstractNumId="5">
     <w:nsid w:val="2FC00E2E"/>
-    <w:multiLevelType w:val="singleLevel"/>
+    <w:multiLevelType w:val="multilevel"/>
     <w:tmpl w:val="2FC00E2E"/>
     <w:lvl w:ilvl="0" w:tentative="0">
       <w:start w:val="1"/>
@@ -3568,21 +4454,128 @@
         </w:tabs>
       </w:pPr>
     </w:lvl>
+    <w:lvl w:ilvl="1" w:tentative="0">
+      <w:start w:val="1"/>
+      <w:numFmt w:val="decimal"/>
+      <w:suff w:val="space"/>
+      <w:lvlText w:val="%1.%2"/>
+      <w:lvlJc w:val="left"/>
+      <w:pPr>
+        <w:ind w:left="0" w:leftChars="0" w:firstLine="0" w:firstLineChars="0"/>
+      </w:pPr>
+      <w:rPr>
+        <w:rFonts w:hint="default"/>
+      </w:rPr>
+    </w:lvl>
+    <w:lvl w:ilvl="2" w:tentative="0">
+      <w:start w:val="1"/>
+      <w:numFmt w:val="decimal"/>
+      <w:suff w:val="space"/>
+      <w:lvlText w:val="%1.%2.%3"/>
+      <w:lvlJc w:val="left"/>
+      <w:pPr>
+        <w:ind w:left="0" w:leftChars="0" w:firstLine="0" w:firstLineChars="0"/>
+      </w:pPr>
+      <w:rPr>
+        <w:rFonts w:hint="default"/>
+      </w:rPr>
+    </w:lvl>
+    <w:lvl w:ilvl="3" w:tentative="0">
+      <w:start w:val="1"/>
+      <w:numFmt w:val="decimal"/>
+      <w:suff w:val="space"/>
+      <w:lvlText w:val="%1.%2.%3.%4"/>
+      <w:lvlJc w:val="left"/>
+      <w:pPr>
+        <w:ind w:left="0" w:leftChars="0" w:firstLine="0" w:firstLineChars="0"/>
+      </w:pPr>
+      <w:rPr>
+        <w:rFonts w:hint="default"/>
+      </w:rPr>
+    </w:lvl>
+    <w:lvl w:ilvl="4" w:tentative="0">
+      <w:start w:val="1"/>
+      <w:numFmt w:val="decimal"/>
+      <w:suff w:val="space"/>
+      <w:lvlText w:val="%1.%2.%3.%4.%5"/>
+      <w:lvlJc w:val="left"/>
+      <w:pPr>
+        <w:ind w:left="0" w:leftChars="0" w:firstLine="0" w:firstLineChars="0"/>
+      </w:pPr>
+      <w:rPr>
+        <w:rFonts w:hint="default"/>
+      </w:rPr>
+    </w:lvl>
+    <w:lvl w:ilvl="5" w:tentative="0">
+      <w:start w:val="1"/>
+      <w:numFmt w:val="decimal"/>
+      <w:suff w:val="space"/>
+      <w:lvlText w:val="%1.%2.%3.%4.%5.%6"/>
+      <w:lvlJc w:val="left"/>
+      <w:pPr>
+        <w:ind w:left="0" w:leftChars="0" w:firstLine="0" w:firstLineChars="0"/>
+      </w:pPr>
+      <w:rPr>
+        <w:rFonts w:hint="default"/>
+      </w:rPr>
+    </w:lvl>
+    <w:lvl w:ilvl="6" w:tentative="0">
+      <w:start w:val="1"/>
+      <w:numFmt w:val="decimal"/>
+      <w:suff w:val="space"/>
+      <w:lvlText w:val="%1.%2.%3.%4.%5.%6.%7"/>
+      <w:lvlJc w:val="left"/>
+      <w:pPr>
+        <w:ind w:left="0" w:leftChars="0" w:firstLine="0" w:firstLineChars="0"/>
+      </w:pPr>
+      <w:rPr>
+        <w:rFonts w:hint="default"/>
+      </w:rPr>
+    </w:lvl>
+    <w:lvl w:ilvl="7" w:tentative="0">
+      <w:start w:val="1"/>
+      <w:numFmt w:val="decimal"/>
+      <w:suff w:val="space"/>
+      <w:lvlText w:val="%1.%2.%3.%4.%5.%6.%7.%8"/>
+      <w:lvlJc w:val="left"/>
+      <w:pPr>
+        <w:ind w:left="0" w:leftChars="0" w:firstLine="0" w:firstLineChars="0"/>
+      </w:pPr>
+      <w:rPr>
+        <w:rFonts w:hint="default"/>
+      </w:rPr>
+    </w:lvl>
+    <w:lvl w:ilvl="8" w:tentative="0">
+      <w:start w:val="1"/>
+      <w:numFmt w:val="decimal"/>
+      <w:suff w:val="space"/>
+      <w:lvlText w:val="%1.%2.%3.%4.%5.%6.%7.%8.%9"/>
+      <w:lvlJc w:val="left"/>
+      <w:pPr>
+        <w:ind w:left="0" w:leftChars="0" w:firstLine="0" w:firstLineChars="0"/>
+      </w:pPr>
+      <w:rPr>
+        <w:rFonts w:hint="default"/>
+      </w:rPr>
+    </w:lvl>
   </w:abstractNum>
   <w:num w:numId="1">
     <w:abstractNumId w:val="0"/>
   </w:num>
   <w:num w:numId="2">
+    <w:abstractNumId w:val="4"/>
+  </w:num>
+  <w:num w:numId="3">
     <w:abstractNumId w:val="3"/>
   </w:num>
-  <w:num w:numId="3">
-    <w:abstractNumId w:val="2"/>
-  </w:num>
   <w:num w:numId="4">
-    <w:abstractNumId w:val="4"/>
+    <w:abstractNumId w:val="5"/>
   </w:num>
   <w:num w:numId="5">
     <w:abstractNumId w:val="1"/>
+  </w:num>
+  <w:num w:numId="6">
+    <w:abstractNumId w:val="2"/>
   </w:num>
 </w:numbering>
 </file>

</xml_diff>